<commit_message>
Added in links to play framework documentation in Meeting_Minutes_2-16-15.docx
</commit_message>
<xml_diff>
--- a/Deliverbles/Iteration1Final/Meeting_Minutes_2-16-15.docx
+++ b/Deliverbles/Iteration1Final/Meeting_Minutes_2-16-15.docx
@@ -270,8 +270,6 @@
         </w:rPr>
         <w:tab/>
       </w:r>
-      <w:bookmarkStart w:id="0" w:name="_GoBack"/>
-      <w:bookmarkEnd w:id="0"/>
       <w:proofErr w:type="spellStart"/>
       <w:r>
         <w:t>Hadi</w:t>
@@ -438,6 +436,9 @@
       <w:r>
         <w:t>We considered not using play framework since none of us have used this previously.  However, we decided to go forward with using this since we successfully got it working on all of our machines.  Philip has been learning a lot looking at the documentation.  The rest of the group should do the same so that we all are up to speed.</w:t>
       </w:r>
+      <w:r>
+        <w:t xml:space="preserve"> Links:</w:t>
+      </w:r>
     </w:p>
     <w:p>
       <w:pPr>
@@ -447,8 +448,50 @@
           <w:numId w:val="2"/>
         </w:numPr>
       </w:pPr>
-      <w:r>
-        <w:t>To get play framework started now that we all have it installed and initially working:</w:t>
+      <w:hyperlink r:id="rId6" w:history="1">
+        <w:r>
+          <w:rPr>
+            <w:rStyle w:val="Hyperlink"/>
+          </w:rPr>
+          <w:t>Play Framework documentation</w:t>
+        </w:r>
+      </w:hyperlink>
+      <w:r>
+        <w:t xml:space="preserve"> </w:t>
+      </w:r>
+    </w:p>
+    <w:p>
+      <w:pPr>
+        <w:pStyle w:val="ListParagraph"/>
+        <w:numPr>
+          <w:ilvl w:val="1"/>
+          <w:numId w:val="2"/>
+        </w:numPr>
+      </w:pPr>
+      <w:hyperlink r:id="rId7" w:history="1">
+        <w:r>
+          <w:rPr>
+            <w:rStyle w:val="Hyperlink"/>
+          </w:rPr>
+          <w:t>this guide</w:t>
+        </w:r>
+      </w:hyperlink>
+    </w:p>
+    <w:p>
+      <w:pPr>
+        <w:pStyle w:val="ListParagraph"/>
+        <w:numPr>
+          <w:ilvl w:val="1"/>
+          <w:numId w:val="2"/>
+        </w:numPr>
+      </w:pPr>
+      <w:r>
+        <w:t>To get play framework started now that w</w:t>
+      </w:r>
+      <w:bookmarkStart w:id="0" w:name="_GoBack"/>
+      <w:bookmarkEnd w:id="0"/>
+      <w:r>
+        <w:t>e all have it installed and initially working:</w:t>
       </w:r>
     </w:p>
     <w:p>
@@ -549,16 +592,7 @@
         </w:numPr>
       </w:pPr>
       <w:r>
-        <w:t xml:space="preserve">Philip will be creating the User </w:t>
-      </w:r>
-      <w:r>
-        <w:t>object</w:t>
-      </w:r>
-      <w:r>
-        <w:t xml:space="preserve"> and King will be creating the Item and Store objects as a part of their coding for this phase</w:t>
-      </w:r>
-      <w:r>
-        <w:t>.</w:t>
+        <w:t>Philip will be creating the User object and King will be creating the Item and Store objects as a part of their coding for this phase.</w:t>
       </w:r>
     </w:p>
     <w:p>
@@ -1022,6 +1056,18 @@
       <w:contextualSpacing/>
     </w:pPr>
   </w:style>
+  <w:style w:type="character" w:styleId="Hyperlink">
+    <w:name w:val="Hyperlink"/>
+    <w:basedOn w:val="DefaultParagraphFont"/>
+    <w:uiPriority w:val="99"/>
+    <w:semiHidden/>
+    <w:unhideWhenUsed/>
+    <w:rsid w:val="00047391"/>
+    <w:rPr>
+      <w:color w:val="0000FF"/>
+      <w:u w:val="single"/>
+    </w:rPr>
+  </w:style>
 </w:styles>
 </file>
 
@@ -1222,6 +1268,18 @@
       <w:ind w:left="720"/>
       <w:contextualSpacing/>
     </w:pPr>
+  </w:style>
+  <w:style w:type="character" w:styleId="Hyperlink">
+    <w:name w:val="Hyperlink"/>
+    <w:basedOn w:val="DefaultParagraphFont"/>
+    <w:uiPriority w:val="99"/>
+    <w:semiHidden/>
+    <w:unhideWhenUsed/>
+    <w:rsid w:val="00047391"/>
+    <w:rPr>
+      <w:color w:val="0000FF"/>
+      <w:u w:val="single"/>
+    </w:rPr>
   </w:style>
 </w:styles>
 </file>

</xml_diff>